<commit_message>
Update to the Article...
</commit_message>
<xml_diff>
--- a/Papers/Planet Wars - GWO.docx
+++ b/Papers/Planet Wars - GWO.docx
@@ -3053,6 +3053,12 @@
         </w:rPr>
         <w:t>گرگ‌های خاکستری این توانایی را دارند تا موقعیت طعمه را شناسایی کنند و آن را محاصره کنند. شکار عمدتا به وسیله آلفا رهبری میشود. بتا و دلتا نیز امکان دارد در شکار بسته به موقعیت نقش داشته باشند. هر چند ما در یک فضای جستجوی انتزاعی هیچ ایده‌ای در مورد موقعیت مطلوب یا بهینه (طعمه) نداریم. برای این که به طور ریاضی رفتار شکاری گرگ‌های خاکستری را نشان دهیم، ما فرض میگیریم که آلفا (بهترین راه حل کاندید)، بتا و دلتا دانش بهتری در مورد موقعیت پنهانی طعمه دارند. بنابراین ما 3 تا از بهترین راه حل‌هایی را که تاکنون به دست آمده است را ذخیره میکنیم و مابقی عامل‌های جستجو را وادار میکنیم (شامل امگاها) تا موقعیتشان را بر طبق موقعیت بهترین عامل‌ها به‌روزرسانی کنند. فرمول‌های زیر در این باره به‌دست آمده‌اند.</w:t>
       </w:r>
+      <w:r>
+        <w:rPr>
+          <w:lang w:bidi="fa-IR"/>
+        </w:rPr>
+        <w:t xml:space="preserve"> [4]</w:t>
+      </w:r>
     </w:p>
     <w:p>
       <w:pPr>
@@ -3124,6 +3130,9 @@
         </w:rPr>
         <w:t>در فضای جستجو تعریف شده است، قرار میگیرد. به بیان دیگر آلفا، بتا و دلتا مکان قرار گیری طعمه را تخمین میزنند و سایر گرگ‌ها موقعیتشان را به صورت تصادفی اطراف طعمه به‌روزرسانی میکنند.</w:t>
       </w:r>
+      <w:r>
+        <w:t xml:space="preserve"> [3]</w:t>
+      </w:r>
     </w:p>
     <w:p>
       <w:pPr>
@@ -3153,7 +3162,6 @@
         <w:bidi/>
         <w:rPr>
           <w:rFonts w:eastAsiaTheme="minorEastAsia"/>
-          <w:rtl/>
           <w:lang w:bidi="fa-IR"/>
         </w:rPr>
       </w:pPr>
@@ -3349,6 +3357,13 @@
           <w:lang w:bidi="fa-IR"/>
         </w:rPr>
         <w:t xml:space="preserve"> هستند، موقعیت بعدی یک عامل جستجو میتواند در هر موقعیتی بین موقعیت فعلی و موقعیت قرارگیری طعمه باشد. </w:t>
+      </w:r>
+      <w:r>
+        <w:rPr>
+          <w:rFonts w:eastAsiaTheme="minorEastAsia"/>
+          <w:lang w:bidi="fa-IR"/>
+        </w:rPr>
+        <w:t>[2]</w:t>
       </w:r>
     </w:p>
     <w:p>
@@ -5477,7 +5492,6 @@
         <w:keepNext/>
         <w:bidi/>
       </w:pPr>
-      <w:bookmarkStart w:id="0" w:name="_GoBack"/>
       <w:r>
         <w:rPr>
           <w:noProof/>
@@ -5519,7 +5533,6 @@
           </wp:inline>
         </w:drawing>
       </w:r>
-      <w:bookmarkEnd w:id="0"/>
     </w:p>
     <w:p>
       <w:pPr>
@@ -5602,60 +5615,520 @@
     <w:p>
       <w:pPr>
         <w:bidi/>
-      </w:pPr>
-      <w:r>
-        <w:rPr>
-          <w:rtl/>
-        </w:rPr>
+        <w:rPr>
+          <w:rtl/>
+        </w:rPr>
+      </w:pPr>
+    </w:p>
+    <w:p>
+      <w:pPr>
+        <w:bidi/>
+        <w:rPr>
+          <w:rtl/>
+        </w:rPr>
+      </w:pPr>
+      <w:r>
+        <w:rPr>
+          <w:rFonts w:hint="cs"/>
+          <w:rtl/>
+        </w:rPr>
+        <w:t>خب در ادامه خوب است ساز و کار و عملکرد گرگ خاکستری را در این بازی توضیح دهیم.</w:t>
+      </w:r>
+    </w:p>
+    <w:p>
+      <w:pPr>
+        <w:pStyle w:val="ListParagraph"/>
+        <w:keepNext/>
+        <w:keepLines/>
+        <w:numPr>
+          <w:ilvl w:val="0"/>
+          <w:numId w:val="7"/>
+        </w:numPr>
+        <w:bidi/>
+        <w:spacing w:before="40" w:after="0"/>
+        <w:contextualSpacing w:val="0"/>
+        <w:outlineLvl w:val="1"/>
+        <w:rPr>
+          <w:rFonts w:ascii="B Titr" w:eastAsia="B Titr" w:hAnsi="B Titr" w:cs="B Titr" w:hint="cs"/>
+          <w:vanish/>
+          <w:color w:val="2F5496" w:themeColor="accent1" w:themeShade="BF"/>
+          <w:sz w:val="26"/>
+          <w:szCs w:val="26"/>
+          <w:rtl/>
+        </w:rPr>
+      </w:pPr>
+    </w:p>
+    <w:p>
+      <w:pPr>
+        <w:pStyle w:val="Heading2"/>
+        <w:rPr>
+          <w:rtl/>
+        </w:rPr>
+      </w:pPr>
+      <w:r>
+        <w:rPr>
+          <w:rFonts w:hint="cs"/>
+          <w:rtl/>
+        </w:rPr>
+        <w:t>نحوه عملکرد</w:t>
+      </w:r>
+    </w:p>
+    <w:p>
+      <w:pPr>
+        <w:bidi/>
+        <w:rPr>
+          <w:rtl/>
+          <w:lang w:bidi="fa-IR"/>
+        </w:rPr>
+      </w:pPr>
+      <w:r>
+        <w:rPr>
+          <w:rFonts w:hint="cs"/>
+          <w:rtl/>
+        </w:rPr>
+        <w:t xml:space="preserve">خب همان‌طور </w:t>
+      </w:r>
+      <w:r>
+        <w:rPr>
+          <w:rFonts w:hint="cs"/>
+          <w:rtl/>
+        </w:rPr>
+        <w:t xml:space="preserve">که پیش‌تر نیز به آن اشاره شد در بازی </w:t>
+      </w:r>
+      <w:r>
+        <w:t>Planet Wars</w:t>
+      </w:r>
+      <w:r>
+        <w:rPr>
+          <w:rFonts w:hint="cs"/>
+          <w:rtl/>
+          <w:lang w:bidi="fa-IR"/>
+        </w:rPr>
+        <w:t xml:space="preserve"> تیمی (از بین تیم‌های قرمز و سبز) برنده میشود که بتواند تمامی سیاره‌های دشمن را بگیرد و سیاره‌ای را در اختیار دشمن باقی نگذارد. خب ما در این‌جا پس از چند بار انجام بازی به این نتیجه رسیدیم که برای پیاده سازی الگوریتم گرگ خاکستری در این بازی راهی که وجود دارد این است که بیاییم </w:t>
+      </w:r>
+      <w:r>
+        <w:rPr>
+          <w:rFonts w:hint="cs"/>
+          <w:rtl/>
+          <w:lang w:bidi="fa-IR"/>
+        </w:rPr>
+        <w:t>و الگوریتم را به این شکل پیاده‌سازی کنیم که بسته به شرایط هوش‌مصنوعی (سیاره قرمز رنگ) بیاید و درصورتی که ما هنوز سیاره‌ای را نگرفته‌ایم سیاره‌های خاکستری (سیاره‌هایی که هنوز مالکیتی ندارند) با بزرگترین اندازه و کمترین تعداد نیروی پیش‌فرض درون آن‌ها را تصرف کند زیرا این سیاره‌ها تولید نیروی بیشتری برای ما در مقایسه با سیاره‌های کوچکتر دارند.</w:t>
+      </w:r>
+      <w:r>
+        <w:rPr>
+          <w:rFonts w:hint="cs"/>
+          <w:rtl/>
+          <w:lang w:bidi="fa-IR"/>
+        </w:rPr>
+        <w:t xml:space="preserve"> و درصورتی که </w:t>
+      </w:r>
+      <w:r>
+        <w:rPr>
+          <w:rFonts w:hint="cs"/>
+          <w:rtl/>
+          <w:lang w:bidi="fa-IR"/>
+        </w:rPr>
+        <w:t>تیم مقابل هوش مصنوعی (سیاره‌های سبز رنگ) اقدام به تصرف سیاره‌ای کرده بودند بیاید و با بررسی آن سیاره و نیز سیاره‌های بدون مالکیت (خاکستری رنگ) باقی مانده ببیند کدام یک بهره‌وری بیشتری دارد و بیاید و آن یکی را تصرف کند.</w:t>
+      </w:r>
+      <w:r>
+        <w:rPr>
+          <w:rFonts w:hint="cs"/>
+          <w:rtl/>
+          <w:lang w:bidi="fa-IR"/>
+        </w:rPr>
+        <w:t xml:space="preserve"> و کلا هدف ما با استفاده از این الگوریتم این است که در کمترین زمان ممکن بتوانیم سیاره‌ها را در اختیار بگیریم و بر بازیکن انسانی پیروز شویم.</w:t>
+      </w:r>
+    </w:p>
+    <w:p>
+      <w:pPr>
+        <w:bidi/>
+      </w:pPr>
+      <w:r>
+        <w:rPr>
+          <w:rtl/>
+        </w:rPr>
+        <w:lastRenderedPageBreak/>
+        <w:t>در این  استراتژی به این صورت عمل میکنیم که از آن  سیاره ای که در ابتدای بازی در آن قرار داریم نیروها را به سمت سیاره دشمن هدایت می نماییم و سعی در تصرف این سیاره اولیه میکنیم . به دلیل آنکه دشمن سیاره اولیه خود را برای تصرف دیگر سیاره ها خالی کرده است تصرف آن  راحت تر به نظر میرسد.</w:t>
+      </w:r>
+    </w:p>
+    <w:p>
+      <w:pPr>
+        <w:bidi/>
+      </w:pPr>
+      <w:r>
+        <w:rPr>
+          <w:rtl/>
+          <w:lang w:bidi="fa-IR"/>
+        </w:rPr>
+        <w:t>سپس به کمک سیاره های  جدید و نیرو های آن شروع به محاصره مابقی سیاره هایی میکنیم که دشمن در آن قرار دارد برای این منظور از سیاره های خود به سمت سیاره دشمن که نزدیک تر است و اندازه بزرگ تری دارد ( به این علت که تولید مثل در سیاره هایی که اندازه بزرگ تری دارد بیشتر است .) نیرو ارسال میکنیم. پس از تصرف یکی از سیارات به این شکل ادامه میدهیم تا دشمن در یک محدوده محاصره شود و چنانچه دشمن سعی در تصرف سیاره ای که خارج از محدوده ما است نمود نیروها را به آن  سیاره ارسال کرده و آن سیاره را از او پس میگیریم و به همین صورت حلقه محاصره را بر او تنگ میکنیم و از تمام سیارات نیرو ها را به سیارات داخل محاصره خود ارسال میکنیم.</w:t>
+      </w:r>
+    </w:p>
+    <w:p>
+      <w:pPr>
+        <w:bidi/>
+        <w:rPr>
+          <w:rtl/>
+          <w:lang w:bidi="fa-IR"/>
+        </w:rPr>
+      </w:pPr>
+      <w:r>
+        <w:rPr>
+          <w:rtl/>
+          <w:lang w:bidi="fa-IR"/>
+        </w:rPr>
+        <w:t>این استراتژی منطبق بر بر استراتژی گرگ خاکستری است. گرگ‌های خاکستری نیز در شکار طعمه خود به  این صورت عمل میکنند که گرگ‌های آلفا حمله را رهبری  میکنند و سایر گرگ‌ها از او تبعیت میکنند و حلقه محاصره را تنگ تر کرده و اجازه تحرک طمعه را از او میگیرند تا طمعه در مسیری که آن‌ها میخواهند حرکت کند و پس از خسته کردن طمعه (به دلیل عدم توانایی مانور طمعه) حمله نهایی را آغاز میکنند.</w:t>
+      </w:r>
+      <w:bookmarkStart w:id="0" w:name="_GoBack"/>
+      <w:bookmarkEnd w:id="0"/>
+    </w:p>
+    <w:p>
+      <w:pPr>
+        <w:bidi/>
+        <w:rPr>
+          <w:rtl/>
+          <w:lang w:bidi="fa-IR"/>
+        </w:rPr>
+      </w:pPr>
+    </w:p>
+    <w:p>
+      <w:pPr>
+        <w:pStyle w:val="Heading2"/>
+        <w:rPr>
+          <w:rFonts w:asciiTheme="minorHAnsi" w:hAnsiTheme="minorHAnsi"/>
+          <w:rtl/>
+          <w:lang w:bidi="fa-IR"/>
+        </w:rPr>
+      </w:pPr>
+      <w:r>
+        <w:rPr>
+          <w:rFonts w:hint="cs"/>
+          <w:rtl/>
+          <w:lang w:bidi="fa-IR"/>
+        </w:rPr>
+        <w:t>پیاده‌سازی بازی جنگ‌های سیاره‌ای (</w:t>
+      </w:r>
+      <w:r>
+        <w:rPr>
+          <w:rFonts w:asciiTheme="minorHAnsi" w:hAnsiTheme="minorHAnsi"/>
+          <w:lang w:bidi="fa-IR"/>
+        </w:rPr>
+        <w:t>Planet Wars</w:t>
+      </w:r>
+      <w:r>
+        <w:rPr>
+          <w:rFonts w:asciiTheme="minorHAnsi" w:hAnsiTheme="minorHAnsi" w:hint="cs"/>
+          <w:rtl/>
+          <w:lang w:bidi="fa-IR"/>
+        </w:rPr>
+        <w:t>)</w:t>
+      </w:r>
+    </w:p>
+    <w:p>
+      <w:pPr>
+        <w:bidi/>
+        <w:rPr>
+          <w:rFonts w:hint="cs"/>
+          <w:rtl/>
+          <w:lang w:bidi="fa-IR"/>
+        </w:rPr>
+      </w:pPr>
+      <w:r>
+        <w:rPr>
+          <w:rFonts w:hint="cs"/>
+          <w:rtl/>
+          <w:lang w:bidi="fa-IR"/>
+        </w:rPr>
+        <w:t xml:space="preserve">ما این بازی را برای این که بتوانیم به آن ظاهر گرافیکی خوبی بدهیم و پیاده‌سازی آن نیز زمان زیادی نگیرد، تصمیم گرفتیم که با استفاده از </w:t>
+      </w:r>
+      <w:r>
+        <w:rPr>
+          <w:lang w:bidi="fa-IR"/>
+        </w:rPr>
+        <w:t>HTML, CSS, JavaScript</w:t>
+      </w:r>
+      <w:r>
+        <w:rPr>
+          <w:rFonts w:hint="cs"/>
+          <w:rtl/>
+          <w:lang w:bidi="fa-IR"/>
+        </w:rPr>
+        <w:t xml:space="preserve"> پیاده سازی کنیم. خوبی این زبان‌ها این است که پیاده‌سازی سریعی دارند و به ما ظاهر خوبی را در کمترین زمان میدهند و قابلیت انعطاف بالایی دارند و نیز میتوان آن را به سارگی در مرورگر وب هر سیستمی بدون نیاز به نصب نرم‌افزار خاصی اجرا کرد.</w:t>
+      </w:r>
+    </w:p>
+    <w:p>
+      <w:pPr>
+        <w:bidi/>
+        <w:rPr>
+          <w:rFonts w:hint="cs"/>
+          <w:rtl/>
+          <w:lang w:bidi="fa-IR"/>
+        </w:rPr>
+      </w:pPr>
+      <w:r>
+        <w:rPr>
+          <w:rFonts w:hint="cs"/>
+          <w:rtl/>
+          <w:lang w:bidi="fa-IR"/>
+        </w:rPr>
+        <w:t>ما نیز کدهای نوشته شده را در گیت‌هاب که یک سیستم مدیریت محتوا متن باز است بازگذاری کردیم به آدرس زیر که به راحتی میتوانید به آن دسترسی داشته باشید:</w:t>
+      </w:r>
+    </w:p>
+    <w:p>
+      <w:pPr>
+        <w:bidi/>
+        <w:rPr>
+          <w:rtl/>
+          <w:lang w:bidi="fa-IR"/>
+        </w:rPr>
+      </w:pPr>
+      <w:r>
+        <w:rPr>
+          <w:lang w:bidi="fa-IR"/>
+        </w:rPr>
+        <w:fldChar w:fldCharType="begin"/>
+      </w:r>
+      <w:r>
+        <w:rPr>
+          <w:lang w:bidi="fa-IR"/>
+        </w:rPr>
+        <w:instrText xml:space="preserve"> HYPERLINK "https://github.com/parhamzm/Planet-Wars_GWO" </w:instrText>
+      </w:r>
+      <w:r>
+        <w:rPr>
+          <w:lang w:bidi="fa-IR"/>
+        </w:rPr>
+      </w:r>
+      <w:r>
+        <w:rPr>
+          <w:lang w:bidi="fa-IR"/>
+        </w:rPr>
+        <w:fldChar w:fldCharType="separate"/>
+      </w:r>
+      <w:r>
+        <w:rPr>
+          <w:rStyle w:val="Hyperlink"/>
+          <w:lang w:bidi="fa-IR"/>
+        </w:rPr>
+        <w:t>https://github.com/parhamzm/Planet-Wars_GWO</w:t>
+      </w:r>
+      <w:r>
+        <w:rPr>
+          <w:lang w:bidi="fa-IR"/>
+        </w:rPr>
+        <w:fldChar w:fldCharType="end"/>
+      </w:r>
+    </w:p>
+    <w:p>
+      <w:pPr>
+        <w:bidi/>
+        <w:rPr>
+          <w:rtl/>
+          <w:lang w:bidi="fa-IR"/>
+        </w:rPr>
+      </w:pPr>
+      <w:r>
+        <w:rPr>
+          <w:rFonts w:hint="cs"/>
+          <w:rtl/>
+          <w:lang w:bidi="fa-IR"/>
+        </w:rPr>
+        <w:t xml:space="preserve">پس از دریافت فایل‌ها از گیت کافی است که فایل </w:t>
+      </w:r>
+      <w:r>
+        <w:rPr>
+          <w:lang w:bidi="fa-IR"/>
+        </w:rPr>
+        <w:t>main.html</w:t>
+      </w:r>
+      <w:r>
+        <w:rPr>
+          <w:rFonts w:hint="cs"/>
+          <w:rtl/>
+          <w:lang w:bidi="fa-IR"/>
+        </w:rPr>
+        <w:t xml:space="preserve"> را اجرا کنید تا بازی در صفحه مرورگر شما اجرا شود و در مرورگرهایی که ما تست کردیم مرورگرهای </w:t>
+      </w:r>
+      <w:r>
+        <w:rPr>
+          <w:rtl/>
+          <w:lang w:bidi="fa-IR"/>
+        </w:rPr>
+        <w:fldChar w:fldCharType="begin"/>
+      </w:r>
+      <w:r>
+        <w:rPr>
+          <w:rtl/>
+          <w:lang w:bidi="fa-IR"/>
+        </w:rPr>
+        <w:instrText xml:space="preserve"> </w:instrText>
+      </w:r>
+      <w:r>
+        <w:rPr>
+          <w:lang w:bidi="fa-IR"/>
+        </w:rPr>
+        <w:instrText>HYPERLINK</w:instrText>
+      </w:r>
+      <w:r>
+        <w:rPr>
+          <w:rtl/>
+          <w:lang w:bidi="fa-IR"/>
+        </w:rPr>
+        <w:instrText xml:space="preserve"> "</w:instrText>
+      </w:r>
+      <w:r>
+        <w:rPr>
+          <w:lang w:bidi="fa-IR"/>
+        </w:rPr>
+        <w:instrText>https://www.google.com/chrome</w:instrText>
+      </w:r>
+      <w:r>
+        <w:rPr>
+          <w:rtl/>
+          <w:lang w:bidi="fa-IR"/>
+        </w:rPr>
+        <w:instrText xml:space="preserve">/" </w:instrText>
+      </w:r>
+      <w:r>
+        <w:rPr>
+          <w:rtl/>
+          <w:lang w:bidi="fa-IR"/>
+        </w:rPr>
+      </w:r>
+      <w:r>
+        <w:rPr>
+          <w:rtl/>
+          <w:lang w:bidi="fa-IR"/>
+        </w:rPr>
+        <w:fldChar w:fldCharType="separate"/>
+      </w:r>
+      <w:r>
+        <w:rPr>
+          <w:rStyle w:val="Hyperlink"/>
+          <w:rFonts w:hint="cs"/>
+          <w:rtl/>
+          <w:lang w:bidi="fa-IR"/>
+        </w:rPr>
+        <w:t>گوگل کروم(</w:t>
+      </w:r>
+      <w:r>
+        <w:rPr>
+          <w:rStyle w:val="Hyperlink"/>
+          <w:lang w:bidi="fa-IR"/>
+        </w:rPr>
+        <w:t>Google Chrome</w:t>
+      </w:r>
+      <w:r>
+        <w:rPr>
+          <w:rStyle w:val="Hyperlink"/>
+          <w:rFonts w:hint="cs"/>
+          <w:rtl/>
+          <w:lang w:bidi="fa-IR"/>
+        </w:rPr>
+        <w:t>)</w:t>
+      </w:r>
+      <w:r>
+        <w:rPr>
+          <w:rtl/>
+          <w:lang w:bidi="fa-IR"/>
+        </w:rPr>
+        <w:fldChar w:fldCharType="end"/>
+      </w:r>
+      <w:r>
+        <w:rPr>
+          <w:rFonts w:hint="cs"/>
+          <w:rtl/>
+          <w:lang w:bidi="fa-IR"/>
+        </w:rPr>
+        <w:t xml:space="preserve"> و </w:t>
+      </w:r>
+      <w:hyperlink r:id="rId17" w:history="1">
+        <w:r>
+          <w:rPr>
+            <w:rStyle w:val="Hyperlink"/>
+            <w:rFonts w:hint="cs"/>
+            <w:rtl/>
+            <w:lang w:bidi="fa-IR"/>
+          </w:rPr>
+          <w:t>فایرفاکس(</w:t>
+        </w:r>
+        <w:proofErr w:type="spellStart"/>
+        <w:r>
+          <w:rPr>
+            <w:rStyle w:val="Hyperlink"/>
+            <w:lang w:bidi="fa-IR"/>
+          </w:rPr>
+          <w:t>FireFox</w:t>
+        </w:r>
+        <w:proofErr w:type="spellEnd"/>
+        <w:r>
+          <w:rPr>
+            <w:rStyle w:val="Hyperlink"/>
+            <w:rFonts w:hint="cs"/>
+            <w:rtl/>
+            <w:lang w:bidi="fa-IR"/>
+          </w:rPr>
+          <w:t>)</w:t>
+        </w:r>
+      </w:hyperlink>
+      <w:r>
+        <w:rPr>
+          <w:rFonts w:hint="cs"/>
+          <w:rtl/>
+          <w:lang w:bidi="fa-IR"/>
+        </w:rPr>
+        <w:t xml:space="preserve"> بود و پیشنهاد میکنیم که شما نیز از همین مرورگرها استفاده کنید.</w:t>
+      </w:r>
+    </w:p>
+    <w:p>
+      <w:pPr>
+        <w:bidi/>
+        <w:rPr>
+          <w:rFonts w:hint="cs"/>
+          <w:i/>
+          <w:iCs/>
+          <w:rtl/>
+          <w:lang w:bidi="fa-IR"/>
+        </w:rPr>
+      </w:pPr>
+    </w:p>
+    <w:p>
+      <w:pPr>
+        <w:bidi/>
+      </w:pPr>
+      <w:r>
+        <w:rPr>
+          <w:rtl/>
+        </w:rPr>
+        <w:lastRenderedPageBreak/>
         <w:t>************************************</w:t>
       </w:r>
     </w:p>
     <w:p>
       <w:pPr>
         <w:bidi/>
-      </w:pPr>
-      <w:r>
-        <w:rPr>
-          <w:rtl/>
-        </w:rPr>
-        <w:t>در این  استراتژی به این صورت عمل میکنیم که از آن  سیاره ای که در ابتدای بازی در آن قرار داریم نیروها را به سمت سیاره دشمن هدایت می نماییم و سعی در تصرف این سیاره اولیه میکنیم . به دلیل آنکه دشمن سیاره اولیه خود را برای تصرف دیگر سیاره ها خالی کرده است تصرف آن  راحت تر به نظر میرسد.</w:t>
-      </w:r>
-    </w:p>
-    <w:p>
-      <w:pPr>
-        <w:bidi/>
-      </w:pPr>
-      <w:r>
-        <w:rPr>
-          <w:rtl/>
-          <w:lang w:bidi="fa-IR"/>
-        </w:rPr>
-        <w:t>سپس به کمک سیاره های  جدید و نیرو های آن شروع به محاصره مابقی سیاره هایی میکنیم که دشمن در آن قرار دارد برای این منظور از سیاره های خود به سمت سیاره دشمن که نزدیک تر است و اندازه بزرگ تری دارد ( به این علت که تولید مثل در سیاره هایی که اندازه بزرگ تری دارد بیشتر است .) نیرو ارسال میکنیم. پس از تصرف یکی از سیارات به این شکل ادامه میدهیم تا دشمن در یک محدوده محاصره شود و چنانچه دشمن سعی در تصرف سیاره ای که خارج از محدوده ما است نمود نیروها را به آن  سیاره ارسال کرده و آن سیاره را از او پس میگیریم و به همین صورت حلقه محاصره را بر او تنگ میکنیم و از تمام سیارات نیرو ها را به سیارات داخل محاصره خود ارسال میکنیم.</w:t>
-      </w:r>
-    </w:p>
-    <w:p>
-      <w:pPr>
-        <w:bidi/>
-        <w:rPr>
-          <w:rtl/>
-          <w:lang w:bidi="fa-IR"/>
-        </w:rPr>
-      </w:pPr>
-      <w:r>
-        <w:rPr>
-          <w:rtl/>
-          <w:lang w:bidi="fa-IR"/>
-        </w:rPr>
-        <w:t xml:space="preserve">این استراتژی منطبق بر بر استراتژی گرگ خاکستری است. گرگ‌های خاکستری نیز در شکار طعمه خود به  این صورت عمل میکنند که گرگ‌های آلفا حمله را رهبری  میکنند و سایر گرگ‌ها از او تبعیت میکنند و </w:t>
-      </w:r>
-      <w:r>
-        <w:rPr>
-          <w:rtl/>
-          <w:lang w:bidi="fa-IR"/>
-        </w:rPr>
-        <w:lastRenderedPageBreak/>
-        <w:t>حلقه محاصره را تنگ تر کرده و اجازه تحرک طمعه را از او میگیرند تا طمعه در مسیری که آن‌ها میخواهند حرکت کند و پس از خسته کردن طمعه (به دلیل عدم توانایی مانور طمعه) حمله نهایی را آغاز میکنند.</w:t>
-      </w:r>
+        <w:rPr>
+          <w:rtl/>
+          <w:lang w:bidi="fa-IR"/>
+        </w:rPr>
+      </w:pPr>
+    </w:p>
+    <w:p>
+      <w:pPr>
+        <w:bidi/>
+        <w:rPr>
+          <w:rtl/>
+          <w:lang w:bidi="fa-IR"/>
+        </w:rPr>
+      </w:pPr>
+    </w:p>
+    <w:p>
+      <w:pPr>
+        <w:bidi/>
+        <w:rPr>
+          <w:rtl/>
+          <w:lang w:bidi="fa-IR"/>
+        </w:rPr>
+      </w:pPr>
     </w:p>
     <w:p>
       <w:pPr>
@@ -8061,7 +8534,7 @@
   <w:abstractNum w:abstractNumId="12" w15:restartNumberingAfterBreak="0">
     <w:nsid w:val="75D00433"/>
     <w:multiLevelType w:val="multilevel"/>
-    <w:tmpl w:val="1832BF56"/>
+    <w:tmpl w:val="2DB60E68"/>
     <w:lvl w:ilvl="0">
       <w:start w:val="1"/>
       <w:numFmt w:val="decimal"/>
@@ -8084,7 +8557,61 @@
         <w:ind w:left="792" w:hanging="432"/>
       </w:pPr>
       <w:rPr>
-        <w:rFonts w:hint="default"/>
+        <w:rFonts w:ascii="Times New Roman" w:hAnsi="Times New Roman" w:cs="Times New Roman"/>
+        <w:b w:val="0"/>
+        <w:bCs w:val="0"/>
+        <w:i w:val="0"/>
+        <w:iCs w:val="0"/>
+        <w:caps w:val="0"/>
+        <w:smallCaps w:val="0"/>
+        <w:strike w:val="0"/>
+        <w:dstrike w:val="0"/>
+        <w:outline w:val="0"/>
+        <w:shadow w:val="0"/>
+        <w:emboss w:val="0"/>
+        <w:imprint w:val="0"/>
+        <w:noProof w:val="0"/>
+        <w:snapToGrid w:val="0"/>
+        <w:vanish w:val="0"/>
+        <w:color w:val="000000"/>
+        <w:spacing w:val="0"/>
+        <w:w w:val="0"/>
+        <w:kern w:val="0"/>
+        <w:position w:val="0"/>
+        <w:sz w:val="0"/>
+        <w:szCs w:val="0"/>
+        <w:u w:val="none" w:color="000000"/>
+        <w:effect w:val="none"/>
+        <w:bdr w:val="none" w:sz="0" w:space="0" w:color="000000"/>
+        <w:shd w:val="clear" w:color="000000" w:fill="000000"/>
+        <w:vertAlign w:val="baseline"/>
+        <w:em w:val="none"/>
+        <w:lang w:val="x-none" w:eastAsia="x-none" w:bidi="x-none"/>
+        <w:specVanish w:val="0"/>
+        <w14:glow w14:rad="0">
+          <w14:srgbClr w14:val="000000"/>
+        </w14:glow>
+        <w14:shadow w14:blurRad="0" w14:dist="0" w14:dir="0" w14:sx="0" w14:sy="0" w14:kx="0" w14:ky="0" w14:algn="none">
+          <w14:srgbClr w14:val="000000"/>
+        </w14:shadow>
+        <w14:reflection w14:blurRad="0" w14:stA="0" w14:stPos="0" w14:endA="0" w14:endPos="0" w14:dist="0" w14:dir="0" w14:fadeDir="0" w14:sx="0" w14:sy="0" w14:kx="0" w14:ky="0" w14:algn="none"/>
+        <w14:textOutline w14:w="0" w14:cap="rnd" w14:cmpd="sng" w14:algn="ctr">
+          <w14:noFill/>
+          <w14:prstDash w14:val="solid"/>
+          <w14:bevel/>
+        </w14:textOutline>
+        <w14:scene3d>
+          <w14:camera w14:prst="orthographicFront"/>
+          <w14:lightRig w14:rig="threePt" w14:dir="t">
+            <w14:rot w14:lat="0" w14:lon="0" w14:rev="0"/>
+          </w14:lightRig>
+        </w14:scene3d>
+        <w14:props3d w14:extrusionH="0" w14:contourW="0" w14:prstMaterial="none"/>
+        <w14:ligatures w14:val="none"/>
+        <w14:numForm w14:val="default"/>
+        <w14:numSpacing w14:val="default"/>
+        <w14:stylisticSets/>
+        <w14:cntxtAlts w14:val="0"/>
       </w:rPr>
     </w:lvl>
     <w:lvl w:ilvl="2">
@@ -8679,7 +9206,7 @@
     <w:uiPriority w:val="9"/>
     <w:unhideWhenUsed/>
     <w:qFormat/>
-    <w:rsid w:val="00320758"/>
+    <w:rsid w:val="00BD7CB7"/>
     <w:pPr>
       <w:keepNext/>
       <w:keepLines/>
@@ -8956,7 +9483,7 @@
     <w:link w:val="Heading2"/>
     <w:uiPriority w:val="9"/>
     <w:qFormat/>
-    <w:rsid w:val="00320758"/>
+    <w:rsid w:val="00BD7CB7"/>
     <w:rPr>
       <w:rFonts w:ascii="B Titr" w:eastAsia="B Titr" w:hAnsi="B Titr" w:cs="B Titr"/>
       <w:color w:val="2F5496" w:themeColor="accent1" w:themeShade="BF"/>
@@ -9344,6 +9871,17 @@
       <w:bCs/>
       <w:sz w:val="32"/>
       <w:szCs w:val="32"/>
+    </w:rPr>
+  </w:style>
+  <w:style w:type="character" w:styleId="Hyperlink">
+    <w:name w:val="Hyperlink"/>
+    <w:basedOn w:val="DefaultParagraphFont"/>
+    <w:uiPriority w:val="99"/>
+    <w:unhideWhenUsed/>
+    <w:rsid w:val="00F60BA7"/>
+    <w:rPr>
+      <w:color w:val="0563C1" w:themeColor="hyperlink"/>
+      <w:u w:val="single"/>
     </w:rPr>
   </w:style>
 </w:styles>
@@ -10252,7 +10790,7 @@
 </file>
 
 <file path=customXml/itemProps1.xml><?xml version="1.0" encoding="utf-8"?>
-<ds:datastoreItem xmlns:ds="http://schemas.openxmlformats.org/officeDocument/2006/customXml" ds:itemID="{F732962F-9A29-4CD4-BB53-1086F5ACCBEE}">
+<ds:datastoreItem xmlns:ds="http://schemas.openxmlformats.org/officeDocument/2006/customXml" ds:itemID="{9D7F90E9-501B-4891-AC8F-31BB4D1FCAC1}">
   <ds:schemaRefs>
     <ds:schemaRef ds:uri="http://schemas.openxmlformats.org/officeDocument/2006/bibliography"/>
   </ds:schemaRefs>

</xml_diff>